<commit_message>
dont remember what is changed exactly
</commit_message>
<xml_diff>
--- a/project/Report.docx
+++ b/project/Report.docx
@@ -2,31 +2,6 @@
 <file path=word/document.xml><?xml version="1.0" encoding="utf-8"?>
 <w:document xmlns:wpc="http://schemas.microsoft.com/office/word/2010/wordprocessingCanvas" xmlns:mc="http://schemas.openxmlformats.org/markup-compatibility/2006" xmlns:o="urn:schemas-microsoft-com:office:office" xmlns:r="http://schemas.openxmlformats.org/officeDocument/2006/relationships" xmlns:m="http://schemas.openxmlformats.org/officeDocument/2006/math" xmlns:v="urn:schemas-microsoft-com:vml" xmlns:wp14="http://schemas.microsoft.com/office/word/2010/wordprocessingDrawing" xmlns:wp="http://schemas.openxmlformats.org/drawingml/2006/wordprocessingDrawing" xmlns:w="http://schemas.openxmlformats.org/wordprocessingml/2006/main" xmlns:w14="http://schemas.microsoft.com/office/word/2010/wordml" xmlns:w10="urn:schemas-microsoft-com:office:word" xmlns:w15="http://schemas.microsoft.com/office/word/2012/wordml" xmlns:wpg="http://schemas.microsoft.com/office/word/2010/wordprocessingGroup" xmlns:wpi="http://schemas.microsoft.com/office/word/2010/wordprocessingInk" xmlns:wne="http://schemas.microsoft.com/office/word/2006/wordml" xmlns:wps="http://schemas.microsoft.com/office/word/2010/wordprocessingShape" xmlns:wpsCustomData="http://www.wps.cn/officeDocument/2013/wpsCustomData" mc:Ignorable="w14 w15 wp14">
   <w:body>
-    <w:p>
-      <w:pPr>
-        <w:spacing w:line="360" w:lineRule="auto"/>
-        <w:jc w:val="both"/>
-        <w:rPr>
-          <w:color w:val="000000"/>
-          <w:sz w:val="22"/>
-          <w:szCs w:val="22"/>
-          <w:shd w:val="clear" w:color="auto" w:fill="F7F6F6"/>
-          <w:lang w:val="en-MY"/>
-        </w:rPr>
-      </w:pPr>
-    </w:p>
-    <w:p>
-      <w:pPr>
-        <w:spacing w:line="360" w:lineRule="auto"/>
-        <w:jc w:val="both"/>
-        <w:rPr>
-          <w:rFonts w:ascii="Times" w:hAnsi="Times"/>
-          <w:sz w:val="20"/>
-          <w:szCs w:val="20"/>
-          <w:lang w:val="en-MY"/>
-        </w:rPr>
-      </w:pPr>
-    </w:p>
     <w:p>
       <w:pPr>
         <w:shd w:val="clear" w:color="auto" w:fill="F7F6F6"/>
@@ -221,6 +196,21 @@
           <w:lang w:val="en-US"/>
         </w:rPr>
       </w:pPr>
+    </w:p>
+    <w:p>
+      <w:pPr>
+        <w:shd w:val="clear" w:color="auto" w:fill="FFFFFF"/>
+        <w:spacing w:line="360" w:lineRule="auto"/>
+        <w:jc w:val="center"/>
+        <w:rPr>
+          <w:rFonts w:hint="default" w:ascii="Times New Roman" w:hAnsi="Times New Roman" w:cs="Times New Roman"/>
+          <w:b/>
+          <w:color w:val="333333"/>
+          <w:sz w:val="28"/>
+          <w:szCs w:val="28"/>
+          <w:lang w:val="en-US"/>
+        </w:rPr>
+      </w:pPr>
       <w:r>
         <w:rPr>
           <w:rFonts w:hint="default" w:ascii="Times New Roman" w:hAnsi="Times New Roman" w:cs="Times New Roman"/>
@@ -258,6 +248,21 @@
           <w:lang w:val="en-US"/>
         </w:rPr>
       </w:pPr>
+    </w:p>
+    <w:p>
+      <w:pPr>
+        <w:shd w:val="clear" w:color="auto" w:fill="FFFFFF"/>
+        <w:spacing w:line="360" w:lineRule="auto"/>
+        <w:jc w:val="center"/>
+        <w:rPr>
+          <w:rFonts w:hint="default" w:ascii="Times New Roman" w:hAnsi="Times New Roman" w:cs="Times New Roman"/>
+          <w:b/>
+          <w:color w:val="333333"/>
+          <w:sz w:val="28"/>
+          <w:szCs w:val="28"/>
+          <w:lang w:val="en-US"/>
+        </w:rPr>
+      </w:pPr>
       <w:r>
         <w:rPr>
           <w:rFonts w:hint="default" w:ascii="Times New Roman" w:hAnsi="Times New Roman" w:cs="Times New Roman"/>
@@ -269,6 +274,27 @@
         </w:rPr>
         <w:t>FINAL REPORT</w:t>
       </w:r>
+      <w:r>
+        <w:rPr>
+          <w:rFonts w:hint="default" w:ascii="Times New Roman" w:hAnsi="Times New Roman" w:cs="Times New Roman"/>
+          <w:b/>
+          <w:color w:val="333333"/>
+          <w:sz w:val="28"/>
+          <w:szCs w:val="28"/>
+        </w:rPr>
+        <w:t xml:space="preserve"> </w:t>
+      </w:r>
+      <w:r>
+        <w:rPr>
+          <w:rFonts w:hint="default" w:ascii="Times New Roman" w:hAnsi="Times New Roman" w:cs="Times New Roman"/>
+          <w:b/>
+          <w:color w:val="333333"/>
+          <w:sz w:val="28"/>
+          <w:szCs w:val="28"/>
+          <w:lang w:val="en-US"/>
+        </w:rPr>
+        <w:t>FOR</w:t>
+      </w:r>
     </w:p>
     <w:p>
       <w:pPr>
@@ -284,17 +310,6 @@
           <w:lang w:val="en-US"/>
         </w:rPr>
       </w:pPr>
-      <w:r>
-        <w:rPr>
-          <w:rFonts w:hint="default" w:ascii="Times New Roman" w:hAnsi="Times New Roman" w:cs="Times New Roman"/>
-          <w:b/>
-          <w:color w:val="333333"/>
-          <w:sz w:val="28"/>
-          <w:szCs w:val="28"/>
-          <w:lang w:val="en-US"/>
-        </w:rPr>
-        <w:t>FOR</w:t>
-      </w:r>
     </w:p>
     <w:p>
       <w:pPr>
@@ -411,100 +426,76 @@
       <w:pPr>
         <w:shd w:val="clear" w:color="auto" w:fill="FFFFFF"/>
         <w:spacing w:line="360" w:lineRule="auto"/>
-        <w:jc w:val="center"/>
-        <w:rPr>
-          <w:rFonts w:hint="default" w:ascii="Times New Roman" w:hAnsi="Times New Roman" w:cs="Times New Roman"/>
-          <w:b/>
-          <w:color w:val="333333"/>
-          <w:sz w:val="28"/>
-          <w:szCs w:val="28"/>
-          <w:lang w:val="en-MY"/>
-        </w:rPr>
-      </w:pPr>
-      <w:r>
-        <w:rPr>
-          <w:rFonts w:hint="default" w:ascii="Times New Roman" w:hAnsi="Times New Roman" w:cs="Times New Roman"/>
-          <w:b/>
-          <w:color w:val="333333"/>
-          <w:sz w:val="28"/>
-          <w:szCs w:val="28"/>
-          <w:lang w:val="en-MY"/>
-        </w:rPr>
-        <w:t>Prepared by:</w:t>
+        <w:ind w:left="2520" w:leftChars="0" w:firstLine="420" w:firstLineChars="0"/>
+        <w:jc w:val="both"/>
+        <w:rPr>
+          <w:rFonts w:hint="default" w:ascii="Times New Roman" w:hAnsi="Times New Roman" w:cs="Times New Roman"/>
+          <w:b/>
+          <w:color w:val="333333"/>
+          <w:sz w:val="28"/>
+          <w:szCs w:val="28"/>
+          <w:lang w:val="en-US"/>
+        </w:rPr>
+      </w:pPr>
+      <w:r>
+        <w:rPr>
+          <w:rFonts w:hint="default" w:ascii="Times New Roman" w:hAnsi="Times New Roman" w:cs="Times New Roman"/>
+          <w:b/>
+          <w:color w:val="333333"/>
+          <w:sz w:val="28"/>
+          <w:szCs w:val="28"/>
+          <w:lang w:val="en-US"/>
+        </w:rPr>
+        <w:t>GROUP NAME:</w:t>
       </w:r>
     </w:p>
     <w:p>
       <w:pPr>
         <w:shd w:val="clear" w:color="auto" w:fill="FFFFFF"/>
         <w:spacing w:line="360" w:lineRule="auto"/>
-        <w:jc w:val="center"/>
-        <w:rPr>
-          <w:rFonts w:hint="default" w:ascii="Times New Roman" w:hAnsi="Times New Roman" w:cs="Times New Roman"/>
-          <w:b/>
-          <w:color w:val="333333"/>
-          <w:sz w:val="28"/>
-          <w:szCs w:val="28"/>
-          <w:lang w:val="en-US"/>
-        </w:rPr>
-      </w:pPr>
-      <w:r>
-        <w:rPr>
-          <w:rFonts w:hint="default" w:ascii="Times New Roman" w:hAnsi="Times New Roman" w:cs="Times New Roman"/>
-          <w:b/>
-          <w:color w:val="333333"/>
-          <w:sz w:val="28"/>
-          <w:szCs w:val="28"/>
-          <w:lang w:val="en-US"/>
-        </w:rPr>
-        <w:t>GROUP NAME:</w:t>
+        <w:ind w:left="1680" w:leftChars="0" w:firstLine="420" w:firstLineChars="0"/>
+        <w:jc w:val="both"/>
+        <w:rPr>
+          <w:rFonts w:hint="default" w:ascii="Times New Roman" w:hAnsi="Times New Roman" w:cs="Times New Roman"/>
+          <w:b/>
+          <w:color w:val="333333"/>
+          <w:sz w:val="28"/>
+          <w:szCs w:val="28"/>
+          <w:lang w:val="en-US"/>
+        </w:rPr>
+      </w:pPr>
+      <w:r>
+        <w:rPr>
+          <w:rFonts w:hint="default" w:ascii="Times New Roman" w:hAnsi="Times New Roman" w:cs="Times New Roman"/>
+          <w:b/>
+          <w:color w:val="333333"/>
+          <w:sz w:val="28"/>
+          <w:szCs w:val="28"/>
+          <w:lang w:val="en-US"/>
+        </w:rPr>
+        <w:t>HANAN&amp;KIKY&amp;ABUBAKAR</w:t>
       </w:r>
     </w:p>
     <w:p>
       <w:pPr>
         <w:shd w:val="clear" w:color="auto" w:fill="FFFFFF"/>
         <w:spacing w:line="360" w:lineRule="auto"/>
-        <w:jc w:val="center"/>
-        <w:rPr>
-          <w:rFonts w:hint="default" w:ascii="Times New Roman" w:hAnsi="Times New Roman" w:cs="Times New Roman"/>
-          <w:b/>
-          <w:color w:val="333333"/>
-          <w:sz w:val="28"/>
-          <w:szCs w:val="28"/>
-          <w:lang w:val="en-US"/>
-        </w:rPr>
-      </w:pPr>
-      <w:r>
-        <w:rPr>
-          <w:rFonts w:hint="default" w:ascii="Times New Roman" w:hAnsi="Times New Roman" w:cs="Times New Roman"/>
-          <w:b/>
-          <w:color w:val="333333"/>
-          <w:sz w:val="28"/>
-          <w:szCs w:val="28"/>
-          <w:lang w:val="en-US"/>
-        </w:rPr>
-        <w:t>HANAN&amp;KIKY&amp;ABUBAKAR</w:t>
-      </w:r>
+        <w:jc w:val="both"/>
+        <w:rPr>
+          <w:rFonts w:hint="default" w:ascii="Times New Roman" w:hAnsi="Times New Roman" w:cs="Times New Roman"/>
+          <w:b/>
+          <w:color w:val="333333"/>
+          <w:sz w:val="28"/>
+          <w:szCs w:val="28"/>
+          <w:lang w:val="en-US"/>
+        </w:rPr>
+      </w:pPr>
     </w:p>
     <w:p>
       <w:pPr>
         <w:shd w:val="clear" w:color="auto" w:fill="FFFFFF"/>
         <w:spacing w:line="360" w:lineRule="auto"/>
-        <w:jc w:val="center"/>
-        <w:rPr>
-          <w:rFonts w:hint="default" w:ascii="Times New Roman" w:hAnsi="Times New Roman" w:cs="Times New Roman"/>
-          <w:b/>
-          <w:color w:val="333333"/>
-          <w:sz w:val="28"/>
-          <w:szCs w:val="28"/>
-          <w:lang w:val="en-US"/>
-        </w:rPr>
-      </w:pPr>
-    </w:p>
-    <w:p>
-      <w:pPr>
-        <w:shd w:val="clear" w:color="auto" w:fill="FFFFFF"/>
-        <w:spacing w:line="360" w:lineRule="auto"/>
-        <w:jc w:val="center"/>
+        <w:jc w:val="both"/>
         <w:rPr>
           <w:rFonts w:hint="default" w:ascii="Times New Roman" w:hAnsi="Times New Roman" w:cs="Times New Roman"/>
           <w:b/>
@@ -849,22 +840,6 @@
     <w:p>
       <w:pPr>
         <w:pStyle w:val="3"/>
-        <w:rPr>
-          <w:lang w:val="en-US"/>
-        </w:rPr>
-      </w:pPr>
-    </w:p>
-    <w:p>
-      <w:pPr>
-        <w:pStyle w:val="3"/>
-        <w:rPr>
-          <w:lang w:val="en-US"/>
-        </w:rPr>
-      </w:pPr>
-    </w:p>
-    <w:p>
-      <w:pPr>
-        <w:pStyle w:val="3"/>
         <w:spacing w:line="360" w:lineRule="auto"/>
         <w:jc w:val="both"/>
         <w:rPr>
@@ -1392,6 +1367,34 @@
     <w:p>
       <w:pPr>
         <w:numPr>
+          <w:ilvl w:val="1"/>
+          <w:numId w:val="1"/>
+        </w:numPr>
+        <w:tabs>
+          <w:tab w:val="left" w:pos="840"/>
+        </w:tabs>
+        <w:spacing w:line="360" w:lineRule="auto"/>
+        <w:ind w:left="840" w:leftChars="0" w:hanging="420" w:firstLineChars="0"/>
+        <w:jc w:val="both"/>
+        <w:rPr>
+          <w:rFonts w:hint="default" w:ascii="Times New Roman" w:hAnsi="Times New Roman" w:cs="Times New Roman"/>
+          <w:sz w:val="24"/>
+          <w:szCs w:val="24"/>
+          <w:lang w:val="en-US"/>
+        </w:rPr>
+      </w:pPr>
+      <w:r>
+        <w:rPr>
+          <w:rFonts w:hint="default" w:ascii="Times New Roman" w:hAnsi="Times New Roman" w:cs="Times New Roman"/>
+          <w:sz w:val="24"/>
+          <w:szCs w:val="24"/>
+        </w:rPr>
+        <w:t>Ongoing(): stop the program for a specific amount of time based on service time.</w:t>
+      </w:r>
+    </w:p>
+    <w:p>
+      <w:pPr>
+        <w:numPr>
           <w:ilvl w:val="0"/>
           <w:numId w:val="0"/>
         </w:numPr>
@@ -1449,8 +1452,6 @@
         </w:rPr>
         <w:t>:</w:t>
       </w:r>
-      <w:bookmarkStart w:id="0" w:name="_GoBack"/>
-      <w:bookmarkEnd w:id="0"/>
     </w:p>
     <w:p>
       <w:pPr>
@@ -2385,6 +2386,8 @@
           <w:szCs w:val="24"/>
         </w:rPr>
       </w:pPr>
+      <w:bookmarkStart w:id="0" w:name="_GoBack"/>
+      <w:bookmarkEnd w:id="0"/>
       <w:r>
         <w:rPr>
           <w:rFonts w:hint="default" w:ascii="Times New Roman" w:hAnsi="Times New Roman" w:cs="Times New Roman"/>

</xml_diff>

<commit_message>
let user do multiple serices(3 max) before printing receipt
</commit_message>
<xml_diff>
--- a/project/Report.docx
+++ b/project/Report.docx
@@ -933,7 +933,18 @@
           <w:szCs w:val="24"/>
           <w:lang w:val="en-US"/>
         </w:rPr>
-        <w:t>it can be coded by using the features of both high and low-level language. As it encapsulates the usage of user input, functions, pointer, array, selection and repetition.</w:t>
+        <w:t>it can be coded by using the features of both high and low-level language.</w:t>
+      </w:r>
+      <w:bookmarkStart w:id="0" w:name="_GoBack"/>
+      <w:bookmarkEnd w:id="0"/>
+      <w:r>
+        <w:rPr>
+          <w:rFonts w:hint="default" w:ascii="Times New Roman" w:hAnsi="Times New Roman" w:cs="Times New Roman"/>
+          <w:sz w:val="24"/>
+          <w:szCs w:val="24"/>
+          <w:lang w:val="en-US"/>
+        </w:rPr>
+        <w:t xml:space="preserve"> As it encapsulates the usage of user input, functions, pointer, array, selection and repetition.</w:t>
       </w:r>
     </w:p>
     <w:p>
@@ -2084,7 +2095,42 @@
           <w:rFonts w:hint="default" w:ascii="Times New Roman" w:hAnsi="Times New Roman" w:cs="Times New Roman"/>
           <w:sz w:val="24"/>
           <w:szCs w:val="24"/>
-          <w:lang w:val="en-US"/>
+        </w:rPr>
+      </w:pPr>
+    </w:p>
+    <w:p>
+      <w:pPr>
+        <w:numPr>
+          <w:ilvl w:val="0"/>
+          <w:numId w:val="0"/>
+        </w:numPr>
+        <w:tabs>
+          <w:tab w:val="left" w:pos="840"/>
+        </w:tabs>
+        <w:spacing w:line="360" w:lineRule="auto"/>
+        <w:jc w:val="both"/>
+        <w:rPr>
+          <w:rFonts w:hint="default" w:ascii="Times New Roman" w:hAnsi="Times New Roman" w:cs="Times New Roman"/>
+          <w:sz w:val="24"/>
+          <w:szCs w:val="24"/>
+        </w:rPr>
+      </w:pPr>
+    </w:p>
+    <w:p>
+      <w:pPr>
+        <w:numPr>
+          <w:ilvl w:val="0"/>
+          <w:numId w:val="0"/>
+        </w:numPr>
+        <w:tabs>
+          <w:tab w:val="left" w:pos="840"/>
+        </w:tabs>
+        <w:spacing w:line="360" w:lineRule="auto"/>
+        <w:jc w:val="both"/>
+        <w:rPr>
+          <w:rFonts w:hint="default" w:ascii="Times New Roman" w:hAnsi="Times New Roman" w:cs="Times New Roman"/>
+          <w:sz w:val="24"/>
+          <w:szCs w:val="24"/>
         </w:rPr>
       </w:pPr>
       <w:r>
@@ -2095,9 +2141,9 @@
         </w:rPr>
         <w:drawing>
           <wp:inline distT="0" distB="0" distL="114300" distR="114300">
-            <wp:extent cx="5226050" cy="3743960"/>
-            <wp:effectExtent l="0" t="0" r="12700" b="8890"/>
-            <wp:docPr id="10" name="Picture 10" descr="Screenshot_20180514_002217"/>
+            <wp:extent cx="5227320" cy="2959735"/>
+            <wp:effectExtent l="0" t="0" r="11430" b="12065"/>
+            <wp:docPr id="5" name="Picture 5" descr="Screenshot_20180516_142737"/>
             <wp:cNvGraphicFramePr>
               <a:graphicFrameLocks xmlns:a="http://schemas.openxmlformats.org/drawingml/2006/main" noChangeAspect="1"/>
             </wp:cNvGraphicFramePr>
@@ -2105,7 +2151,7 @@
               <a:graphicData uri="http://schemas.openxmlformats.org/drawingml/2006/picture">
                 <pic:pic xmlns:pic="http://schemas.openxmlformats.org/drawingml/2006/picture">
                   <pic:nvPicPr>
-                    <pic:cNvPr id="10" name="Picture 10" descr="Screenshot_20180514_002217"/>
+                    <pic:cNvPr id="5" name="Picture 5" descr="Screenshot_20180516_142737"/>
                     <pic:cNvPicPr>
                       <a:picLocks noChangeAspect="1"/>
                     </pic:cNvPicPr>
@@ -2119,7 +2165,7 @@
                   <pic:spPr>
                     <a:xfrm>
                       <a:off x="0" y="0"/>
-                      <a:ext cx="5226050" cy="3743960"/>
+                      <a:ext cx="5227320" cy="2959735"/>
                     </a:xfrm>
                     <a:prstGeom prst="rect">
                       <a:avLst/>
@@ -2147,7 +2193,6 @@
           <w:rFonts w:hint="default" w:ascii="Times New Roman" w:hAnsi="Times New Roman" w:cs="Times New Roman"/>
           <w:sz w:val="24"/>
           <w:szCs w:val="24"/>
-          <w:lang w:val="en-US"/>
         </w:rPr>
       </w:pPr>
     </w:p>
@@ -2168,6 +2213,24 @@
           <w:szCs w:val="24"/>
         </w:rPr>
       </w:pPr>
+    </w:p>
+    <w:p>
+      <w:pPr>
+        <w:numPr>
+          <w:ilvl w:val="0"/>
+          <w:numId w:val="0"/>
+        </w:numPr>
+        <w:tabs>
+          <w:tab w:val="left" w:pos="840"/>
+        </w:tabs>
+        <w:spacing w:line="360" w:lineRule="auto"/>
+        <w:jc w:val="both"/>
+        <w:rPr>
+          <w:rFonts w:hint="default" w:ascii="Times New Roman" w:hAnsi="Times New Roman" w:cs="Times New Roman"/>
+          <w:sz w:val="24"/>
+          <w:szCs w:val="24"/>
+        </w:rPr>
+      </w:pPr>
       <w:r>
         <w:rPr>
           <w:rFonts w:hint="default" w:ascii="Times New Roman" w:hAnsi="Times New Roman" w:cs="Times New Roman"/>
@@ -2176,9 +2239,9 @@
         </w:rPr>
         <w:drawing>
           <wp:inline distT="0" distB="0" distL="114300" distR="114300">
-            <wp:extent cx="5226050" cy="3743960"/>
-            <wp:effectExtent l="0" t="0" r="12700" b="8890"/>
-            <wp:docPr id="11" name="Picture 11" descr="Screenshot_20180514_002313"/>
+            <wp:extent cx="5227320" cy="2959735"/>
+            <wp:effectExtent l="0" t="0" r="11430" b="12065"/>
+            <wp:docPr id="7" name="Picture 7" descr="Screenshot_20180516_143201"/>
             <wp:cNvGraphicFramePr>
               <a:graphicFrameLocks xmlns:a="http://schemas.openxmlformats.org/drawingml/2006/main" noChangeAspect="1"/>
             </wp:cNvGraphicFramePr>
@@ -2186,7 +2249,7 @@
               <a:graphicData uri="http://schemas.openxmlformats.org/drawingml/2006/picture">
                 <pic:pic xmlns:pic="http://schemas.openxmlformats.org/drawingml/2006/picture">
                   <pic:nvPicPr>
-                    <pic:cNvPr id="11" name="Picture 11" descr="Screenshot_20180514_002313"/>
+                    <pic:cNvPr id="7" name="Picture 7" descr="Screenshot_20180516_143201"/>
                     <pic:cNvPicPr>
                       <a:picLocks noChangeAspect="1"/>
                     </pic:cNvPicPr>
@@ -2200,7 +2263,7 @@
                   <pic:spPr>
                     <a:xfrm>
                       <a:off x="0" y="0"/>
-                      <a:ext cx="5226050" cy="3743960"/>
+                      <a:ext cx="5227320" cy="2959735"/>
                     </a:xfrm>
                     <a:prstGeom prst="rect">
                       <a:avLst/>
@@ -2212,25 +2275,6 @@
           </wp:inline>
         </w:drawing>
       </w:r>
-    </w:p>
-    <w:p>
-      <w:pPr>
-        <w:numPr>
-          <w:ilvl w:val="0"/>
-          <w:numId w:val="0"/>
-        </w:numPr>
-        <w:tabs>
-          <w:tab w:val="left" w:pos="840"/>
-        </w:tabs>
-        <w:spacing w:line="360" w:lineRule="auto"/>
-        <w:jc w:val="both"/>
-        <w:rPr>
-          <w:rFonts w:hint="default" w:ascii="Times New Roman" w:hAnsi="Times New Roman" w:cs="Times New Roman"/>
-          <w:sz w:val="24"/>
-          <w:szCs w:val="24"/>
-          <w:lang w:val="en-US"/>
-        </w:rPr>
-      </w:pPr>
     </w:p>
     <w:p>
       <w:pPr>
@@ -2386,8 +2430,6 @@
           <w:szCs w:val="24"/>
         </w:rPr>
       </w:pPr>
-      <w:bookmarkStart w:id="0" w:name="_GoBack"/>
-      <w:bookmarkEnd w:id="0"/>
       <w:r>
         <w:rPr>
           <w:rFonts w:hint="default" w:ascii="Times New Roman" w:hAnsi="Times New Roman" w:cs="Times New Roman"/>
@@ -2612,6 +2654,18 @@
 
 <file path=word/numbering.xml><?xml version="1.0" encoding="utf-8"?>
 <w:numbering xmlns:wpc="http://schemas.microsoft.com/office/word/2010/wordprocessingCanvas" xmlns:mc="http://schemas.openxmlformats.org/markup-compatibility/2006" xmlns:o="urn:schemas-microsoft-com:office:office" xmlns:r="http://schemas.openxmlformats.org/officeDocument/2006/relationships" xmlns:m="http://schemas.openxmlformats.org/officeDocument/2006/math" xmlns:v="urn:schemas-microsoft-com:vml" xmlns:wp14="http://schemas.microsoft.com/office/word/2010/wordprocessingDrawing" xmlns:wp="http://schemas.openxmlformats.org/drawingml/2006/wordprocessingDrawing" xmlns:w10="urn:schemas-microsoft-com:office:word" xmlns:w="http://schemas.openxmlformats.org/wordprocessingml/2006/main" xmlns:w14="http://schemas.microsoft.com/office/word/2010/wordml" xmlns:wpg="http://schemas.microsoft.com/office/word/2010/wordprocessingGroup" xmlns:wpi="http://schemas.microsoft.com/office/word/2010/wordprocessingInk" xmlns:wne="http://schemas.microsoft.com/office/word/2006/wordml" xmlns:wps="http://schemas.microsoft.com/office/word/2010/wordprocessingShape" mc:Ignorable="w14 wp14">
+  <w:abstractNum w:abstractNumId="219935649">
+    <w:nsid w:val="0D1BF3A1"/>
+    <w:multiLevelType w:val="singleLevel"/>
+    <w:tmpl w:val="0D1BF3A1"/>
+    <w:lvl w:ilvl="0" w:tentative="1">
+      <w:start w:val="1"/>
+      <w:numFmt w:val="decimal"/>
+      <w:suff w:val="space"/>
+      <w:lvlText w:val="%1-"/>
+      <w:lvlJc w:val="left"/>
+    </w:lvl>
+  </w:abstractNum>
   <w:abstractNum w:abstractNumId="3683651811">
     <w:nsid w:val="DB9010E3"/>
     <w:multiLevelType w:val="multilevel"/>
@@ -2742,18 +2796,6 @@
       <w:rPr>
         <w:rFonts w:hint="default"/>
       </w:rPr>
-    </w:lvl>
-  </w:abstractNum>
-  <w:abstractNum w:abstractNumId="219935649">
-    <w:nsid w:val="0D1BF3A1"/>
-    <w:multiLevelType w:val="singleLevel"/>
-    <w:tmpl w:val="0D1BF3A1"/>
-    <w:lvl w:ilvl="0" w:tentative="1">
-      <w:start w:val="1"/>
-      <w:numFmt w:val="decimal"/>
-      <w:suff w:val="space"/>
-      <w:lvlText w:val="%1-"/>
-      <w:lvlJc w:val="left"/>
     </w:lvl>
   </w:abstractNum>
   <w:num w:numId="1">

</xml_diff>